<commit_message>
-add missing classes to server
</commit_message>
<xml_diff>
--- a/ProjectFiles/DB.docx
+++ b/ProjectFiles/DB.docx
@@ -2071,7 +2071,6 @@
             <w:pPr>
               <w:bidi/>
               <w:rPr>
-                <w:rFonts w:hint="cs"/>
                 <w:rtl/>
                 <w:lang w:val="en-US"/>
               </w:rPr>
@@ -2460,13 +2459,7 @@
               <w:rPr>
                 <w:lang w:val="en-US"/>
               </w:rPr>
-              <w:t>V</w:t>
-            </w:r>
-            <w:r>
-              <w:rPr>
-                <w:lang w:val="en-US"/>
-              </w:rPr>
-              <w:t>archar</w:t>
+              <w:t>Varchar</w:t>
             </w:r>
           </w:p>
         </w:tc>
@@ -3542,7 +3535,6 @@
                 <w:sz w:val="20"/>
                 <w:szCs w:val="20"/>
                 <w:shd w:val="clear" w:color="auto" w:fill="F0D8A8"/>
-                <w:lang w:val="en-IL"/>
               </w:rPr>
               <w:t>complaintsNumber</w:t>
             </w:r>
@@ -3561,7 +3553,6 @@
             <w:pPr>
               <w:bidi/>
               <w:rPr>
-                <w:rFonts w:hint="cs"/>
                 <w:rtl/>
                 <w:lang w:val="en-US"/>
               </w:rPr>
@@ -3609,7 +3600,6 @@
                 <w:sz w:val="20"/>
                 <w:szCs w:val="20"/>
                 <w:shd w:val="clear" w:color="auto" w:fill="F0D8A8"/>
-                <w:lang w:val="en-IL"/>
               </w:rPr>
             </w:pPr>
             <w:r>
@@ -3619,7 +3609,6 @@
                 <w:sz w:val="20"/>
                 <w:szCs w:val="20"/>
                 <w:shd w:val="clear" w:color="auto" w:fill="F0D8A8"/>
-                <w:lang w:val="en-IL"/>
               </w:rPr>
               <w:t>complaint</w:t>
             </w:r>
@@ -3638,7 +3627,6 @@
             <w:pPr>
               <w:bidi/>
               <w:rPr>
-                <w:rFonts w:hint="cs"/>
                 <w:rtl/>
                 <w:lang w:val="en-US"/>
               </w:rPr>
@@ -3686,7 +3674,6 @@
                 <w:sz w:val="20"/>
                 <w:szCs w:val="20"/>
                 <w:shd w:val="clear" w:color="auto" w:fill="F0D8A8"/>
-                <w:lang w:val="en-IL"/>
               </w:rPr>
             </w:pPr>
             <w:r>
@@ -3696,7 +3683,6 @@
                 <w:sz w:val="20"/>
                 <w:szCs w:val="20"/>
                 <w:shd w:val="clear" w:color="auto" w:fill="F0D8A8"/>
-                <w:lang w:val="en-IL"/>
               </w:rPr>
               <w:t>answer</w:t>
             </w:r>
@@ -3715,7 +3701,6 @@
             <w:pPr>
               <w:bidi/>
               <w:rPr>
-                <w:rFonts w:hint="cs"/>
                 <w:rtl/>
                 <w:lang w:val="en-US"/>
               </w:rPr>
@@ -3762,7 +3747,6 @@
                 <w:sz w:val="20"/>
                 <w:szCs w:val="20"/>
                 <w:shd w:val="clear" w:color="auto" w:fill="F0D8A8"/>
-                <w:lang w:val="en-IL"/>
               </w:rPr>
             </w:pPr>
             <w:r>
@@ -3772,7 +3756,6 @@
                 <w:sz w:val="20"/>
                 <w:szCs w:val="20"/>
                 <w:shd w:val="clear" w:color="auto" w:fill="F0D8A8"/>
-                <w:lang w:val="en-IL"/>
               </w:rPr>
               <w:t>compensation</w:t>
             </w:r>
@@ -3832,7 +3815,6 @@
                 <w:sz w:val="20"/>
                 <w:szCs w:val="20"/>
                 <w:shd w:val="clear" w:color="auto" w:fill="F0D8A8"/>
-                <w:lang w:val="en-IL"/>
               </w:rPr>
             </w:pPr>
             <w:r>
@@ -3842,7 +3824,6 @@
                 <w:sz w:val="20"/>
                 <w:szCs w:val="20"/>
                 <w:shd w:val="clear" w:color="auto" w:fill="F0D8A8"/>
-                <w:lang w:val="en-IL"/>
               </w:rPr>
               <w:t>status</w:t>
             </w:r>
@@ -3883,7 +3864,6 @@
             <w:pPr>
               <w:bidi/>
               <w:rPr>
-                <w:rFonts w:hint="cs"/>
                 <w:rtl/>
                 <w:lang w:val="en-US"/>
               </w:rPr>
@@ -3915,7 +3895,6 @@
                 <w:sz w:val="20"/>
                 <w:szCs w:val="20"/>
                 <w:shd w:val="clear" w:color="auto" w:fill="F0D8A8"/>
-                <w:lang w:val="en-IL"/>
               </w:rPr>
               <w:t>customerID</w:t>
             </w:r>
@@ -4170,10 +4149,367 @@
             <w:pPr>
               <w:bidi/>
               <w:rPr>
+                <w:rtl/>
+                <w:lang w:val="en-US"/>
+              </w:rPr>
+            </w:pPr>
+            <w:r>
+              <w:rPr>
                 <w:rFonts w:hint="cs"/>
                 <w:rtl/>
                 <w:lang w:val="en-US"/>
               </w:rPr>
+              <w:t>שאלות הסקר</w:t>
+            </w:r>
+          </w:p>
+        </w:tc>
+        <w:tc>
+          <w:tcPr>
+            <w:tcW w:w="1104" w:type="dxa"/>
+          </w:tcPr>
+          <w:p>
+            <w:pPr>
+              <w:bidi/>
+              <w:rPr>
+                <w:rtl/>
+                <w:lang w:val="en-US"/>
+              </w:rPr>
+            </w:pPr>
+            <w:r>
+              <w:rPr>
+                <w:lang w:val="en-US"/>
+              </w:rPr>
+              <w:t>Varchar</w:t>
+            </w:r>
+          </w:p>
+        </w:tc>
+        <w:tc>
+          <w:tcPr>
+            <w:tcW w:w="1104" w:type="dxa"/>
+          </w:tcPr>
+          <w:p>
+            <w:pPr>
+              <w:bidi/>
+              <w:rPr>
+                <w:rtl/>
+                <w:lang w:val="en-US"/>
+              </w:rPr>
+            </w:pPr>
+            <w:r>
+              <w:rPr>
+                <w:lang w:val="en-US"/>
+              </w:rPr>
+              <w:t>Q1</w:t>
+            </w:r>
+          </w:p>
+        </w:tc>
+      </w:tr>
+      <w:tr>
+        <w:trPr>
+          <w:trHeight w:val="308"/>
+        </w:trPr>
+        <w:tc>
+          <w:tcPr>
+            <w:tcW w:w="1104" w:type="dxa"/>
+          </w:tcPr>
+          <w:p>
+            <w:pPr>
+              <w:bidi/>
+              <w:rPr>
+                <w:rtl/>
+                <w:lang w:val="en-US"/>
+              </w:rPr>
+            </w:pPr>
+          </w:p>
+        </w:tc>
+        <w:tc>
+          <w:tcPr>
+            <w:tcW w:w="1104" w:type="dxa"/>
+          </w:tcPr>
+          <w:p>
+            <w:pPr>
+              <w:bidi/>
+              <w:rPr>
+                <w:rtl/>
+                <w:lang w:val="en-US"/>
+              </w:rPr>
+            </w:pPr>
+            <w:r>
+              <w:rPr>
+                <w:lang w:val="en-US"/>
+              </w:rPr>
+              <w:t>Varchar</w:t>
+            </w:r>
+          </w:p>
+        </w:tc>
+        <w:tc>
+          <w:tcPr>
+            <w:tcW w:w="1104" w:type="dxa"/>
+          </w:tcPr>
+          <w:p>
+            <w:pPr>
+              <w:bidi/>
+              <w:rPr>
+                <w:rtl/>
+                <w:lang w:val="en-US"/>
+              </w:rPr>
+            </w:pPr>
+            <w:r>
+              <w:rPr>
+                <w:lang w:val="en-US"/>
+              </w:rPr>
+              <w:t>Q2</w:t>
+            </w:r>
+          </w:p>
+        </w:tc>
+      </w:tr>
+      <w:tr>
+        <w:trPr>
+          <w:trHeight w:val="308"/>
+        </w:trPr>
+        <w:tc>
+          <w:tcPr>
+            <w:tcW w:w="1104" w:type="dxa"/>
+          </w:tcPr>
+          <w:p>
+            <w:pPr>
+              <w:bidi/>
+              <w:rPr>
+                <w:rtl/>
+                <w:lang w:val="en-US"/>
+              </w:rPr>
+            </w:pPr>
+          </w:p>
+        </w:tc>
+        <w:tc>
+          <w:tcPr>
+            <w:tcW w:w="1104" w:type="dxa"/>
+          </w:tcPr>
+          <w:p>
+            <w:pPr>
+              <w:bidi/>
+              <w:rPr>
+                <w:rtl/>
+                <w:lang w:val="en-US"/>
+              </w:rPr>
+            </w:pPr>
+            <w:r>
+              <w:rPr>
+                <w:lang w:val="en-US"/>
+              </w:rPr>
+              <w:t>Varchar</w:t>
+            </w:r>
+          </w:p>
+        </w:tc>
+        <w:tc>
+          <w:tcPr>
+            <w:tcW w:w="1104" w:type="dxa"/>
+          </w:tcPr>
+          <w:p>
+            <w:pPr>
+              <w:bidi/>
+              <w:rPr>
+                <w:rtl/>
+                <w:lang w:val="en-US"/>
+              </w:rPr>
+            </w:pPr>
+            <w:r>
+              <w:rPr>
+                <w:lang w:val="en-US"/>
+              </w:rPr>
+              <w:t>Q3</w:t>
+            </w:r>
+          </w:p>
+        </w:tc>
+      </w:tr>
+      <w:tr>
+        <w:trPr>
+          <w:trHeight w:val="308"/>
+        </w:trPr>
+        <w:tc>
+          <w:tcPr>
+            <w:tcW w:w="1104" w:type="dxa"/>
+          </w:tcPr>
+          <w:p>
+            <w:pPr>
+              <w:bidi/>
+              <w:rPr>
+                <w:rtl/>
+                <w:lang w:val="en-US"/>
+              </w:rPr>
+            </w:pPr>
+          </w:p>
+        </w:tc>
+        <w:tc>
+          <w:tcPr>
+            <w:tcW w:w="1104" w:type="dxa"/>
+          </w:tcPr>
+          <w:p>
+            <w:pPr>
+              <w:bidi/>
+              <w:rPr>
+                <w:rtl/>
+                <w:lang w:val="en-US"/>
+              </w:rPr>
+            </w:pPr>
+            <w:r>
+              <w:rPr>
+                <w:lang w:val="en-US"/>
+              </w:rPr>
+              <w:t>Varchar</w:t>
+            </w:r>
+          </w:p>
+        </w:tc>
+        <w:tc>
+          <w:tcPr>
+            <w:tcW w:w="1104" w:type="dxa"/>
+          </w:tcPr>
+          <w:p>
+            <w:pPr>
+              <w:bidi/>
+              <w:rPr>
+                <w:lang w:val="en-US"/>
+              </w:rPr>
+            </w:pPr>
+            <w:r>
+              <w:rPr>
+                <w:lang w:val="en-US"/>
+              </w:rPr>
+              <w:t>Q4</w:t>
+            </w:r>
+          </w:p>
+        </w:tc>
+      </w:tr>
+      <w:tr>
+        <w:trPr>
+          <w:trHeight w:val="308"/>
+        </w:trPr>
+        <w:tc>
+          <w:tcPr>
+            <w:tcW w:w="1104" w:type="dxa"/>
+          </w:tcPr>
+          <w:p>
+            <w:pPr>
+              <w:bidi/>
+              <w:rPr>
+                <w:rtl/>
+                <w:lang w:val="en-US"/>
+              </w:rPr>
+            </w:pPr>
+          </w:p>
+        </w:tc>
+        <w:tc>
+          <w:tcPr>
+            <w:tcW w:w="1104" w:type="dxa"/>
+          </w:tcPr>
+          <w:p>
+            <w:pPr>
+              <w:bidi/>
+              <w:rPr>
+                <w:rtl/>
+                <w:lang w:val="en-US"/>
+              </w:rPr>
+            </w:pPr>
+            <w:r>
+              <w:rPr>
+                <w:lang w:val="en-US"/>
+              </w:rPr>
+              <w:t>Varchar</w:t>
+            </w:r>
+          </w:p>
+        </w:tc>
+        <w:tc>
+          <w:tcPr>
+            <w:tcW w:w="1104" w:type="dxa"/>
+          </w:tcPr>
+          <w:p>
+            <w:pPr>
+              <w:bidi/>
+              <w:rPr>
+                <w:lang w:val="en-US"/>
+              </w:rPr>
+            </w:pPr>
+            <w:r>
+              <w:rPr>
+                <w:lang w:val="en-US"/>
+              </w:rPr>
+              <w:t>Q5</w:t>
+            </w:r>
+          </w:p>
+        </w:tc>
+      </w:tr>
+      <w:tr>
+        <w:trPr>
+          <w:trHeight w:val="308"/>
+        </w:trPr>
+        <w:tc>
+          <w:tcPr>
+            <w:tcW w:w="1104" w:type="dxa"/>
+          </w:tcPr>
+          <w:p>
+            <w:pPr>
+              <w:bidi/>
+              <w:rPr>
+                <w:rtl/>
+                <w:lang w:val="en-US"/>
+              </w:rPr>
+            </w:pPr>
+          </w:p>
+        </w:tc>
+        <w:tc>
+          <w:tcPr>
+            <w:tcW w:w="1104" w:type="dxa"/>
+          </w:tcPr>
+          <w:p>
+            <w:pPr>
+              <w:bidi/>
+              <w:rPr>
+                <w:rtl/>
+                <w:lang w:val="en-US"/>
+              </w:rPr>
+            </w:pPr>
+            <w:r>
+              <w:rPr>
+                <w:lang w:val="en-US"/>
+              </w:rPr>
+              <w:t>Varchar</w:t>
+            </w:r>
+          </w:p>
+        </w:tc>
+        <w:tc>
+          <w:tcPr>
+            <w:tcW w:w="1104" w:type="dxa"/>
+          </w:tcPr>
+          <w:p>
+            <w:pPr>
+              <w:bidi/>
+              <w:rPr>
+                <w:lang w:val="en-US"/>
+              </w:rPr>
+            </w:pPr>
+            <w:r>
+              <w:rPr>
+                <w:lang w:val="en-US"/>
+              </w:rPr>
+              <w:t>Q6</w:t>
+            </w:r>
+          </w:p>
+        </w:tc>
+      </w:tr>
+      <w:tr>
+        <w:trPr>
+          <w:trHeight w:val="308"/>
+        </w:trPr>
+        <w:tc>
+          <w:tcPr>
+            <w:tcW w:w="1104" w:type="dxa"/>
+          </w:tcPr>
+          <w:p>
+            <w:pPr>
+              <w:bidi/>
+              <w:rPr>
+                <w:lang w:val="en-US"/>
+              </w:rPr>
             </w:pPr>
             <w:r>
               <w:rPr>
@@ -4181,7 +4517,21 @@
                 <w:rtl/>
                 <w:lang w:val="en-US"/>
               </w:rPr>
-              <w:t>שאלות הסקר</w:t>
+              <w:t>סכום הפתרונות</w:t>
+            </w:r>
+            <w:r>
+              <w:rPr>
+                <w:lang w:val="en-US"/>
+              </w:rPr>
+              <w:t xml:space="preserve"> </w:t>
+            </w:r>
+            <w:r>
+              <w:rPr>
+                <w:rFonts w:hint="cs"/>
+                <w:rtl/>
+                <w:lang w:val="en-US"/>
+              </w:rPr>
+              <w:t xml:space="preserve"> לכל שאלה</w:t>
             </w:r>
           </w:p>
         </w:tc>
@@ -4201,7 +4551,7 @@
               <w:rPr>
                 <w:lang w:val="en-US"/>
               </w:rPr>
-              <w:t>Varchar</w:t>
+              <w:t>int</w:t>
             </w:r>
           </w:p>
         </w:tc>
@@ -4213,15 +4563,14 @@
             <w:pPr>
               <w:bidi/>
               <w:rPr>
-                <w:rtl/>
-                <w:lang w:val="en-US"/>
-              </w:rPr>
-            </w:pPr>
-            <w:r>
-              <w:rPr>
-                <w:lang w:val="en-US"/>
-              </w:rPr>
-              <w:t>Q1</w:t>
+                <w:lang w:val="en-US"/>
+              </w:rPr>
+            </w:pPr>
+            <w:r>
+              <w:rPr>
+                <w:lang w:val="en-US"/>
+              </w:rPr>
+              <w:t>A1</w:t>
             </w:r>
           </w:p>
         </w:tc>
@@ -4260,7 +4609,7 @@
               <w:rPr>
                 <w:lang w:val="en-US"/>
               </w:rPr>
-              <w:t>Varchar</w:t>
+              <w:t>int</w:t>
             </w:r>
           </w:p>
         </w:tc>
@@ -4272,15 +4621,14 @@
             <w:pPr>
               <w:bidi/>
               <w:rPr>
-                <w:rtl/>
-                <w:lang w:val="en-US"/>
-              </w:rPr>
-            </w:pPr>
-            <w:r>
-              <w:rPr>
-                <w:lang w:val="en-US"/>
-              </w:rPr>
-              <w:t>Q2</w:t>
+                <w:lang w:val="en-US"/>
+              </w:rPr>
+            </w:pPr>
+            <w:r>
+              <w:rPr>
+                <w:lang w:val="en-US"/>
+              </w:rPr>
+              <w:t>A2</w:t>
             </w:r>
           </w:p>
         </w:tc>
@@ -4319,7 +4667,7 @@
               <w:rPr>
                 <w:lang w:val="en-US"/>
               </w:rPr>
-              <w:t>Varchar</w:t>
+              <w:t>int</w:t>
             </w:r>
           </w:p>
         </w:tc>
@@ -4331,15 +4679,14 @@
             <w:pPr>
               <w:bidi/>
               <w:rPr>
-                <w:rtl/>
-                <w:lang w:val="en-US"/>
-              </w:rPr>
-            </w:pPr>
-            <w:r>
-              <w:rPr>
-                <w:lang w:val="en-US"/>
-              </w:rPr>
-              <w:t>Q3</w:t>
+                <w:lang w:val="en-US"/>
+              </w:rPr>
+            </w:pPr>
+            <w:r>
+              <w:rPr>
+                <w:lang w:val="en-US"/>
+              </w:rPr>
+              <w:t>A3</w:t>
             </w:r>
           </w:p>
         </w:tc>
@@ -4378,7 +4725,7 @@
               <w:rPr>
                 <w:lang w:val="en-US"/>
               </w:rPr>
-              <w:t>Varchar</w:t>
+              <w:t>int</w:t>
             </w:r>
           </w:p>
         </w:tc>
@@ -4397,7 +4744,7 @@
               <w:rPr>
                 <w:lang w:val="en-US"/>
               </w:rPr>
-              <w:t>Q4</w:t>
+              <w:t>A4</w:t>
             </w:r>
           </w:p>
         </w:tc>
@@ -4436,7 +4783,7 @@
               <w:rPr>
                 <w:lang w:val="en-US"/>
               </w:rPr>
-              <w:t>Varchar</w:t>
+              <w:t>int</w:t>
             </w:r>
           </w:p>
         </w:tc>
@@ -4455,7 +4802,7 @@
               <w:rPr>
                 <w:lang w:val="en-US"/>
               </w:rPr>
-              <w:t>Q5</w:t>
+              <w:t>A5</w:t>
             </w:r>
           </w:p>
         </w:tc>
@@ -4494,7 +4841,7 @@
               <w:rPr>
                 <w:lang w:val="en-US"/>
               </w:rPr>
-              <w:t>Varchar</w:t>
+              <w:t>int</w:t>
             </w:r>
           </w:p>
         </w:tc>
@@ -4513,7 +4860,7 @@
               <w:rPr>
                 <w:lang w:val="en-US"/>
               </w:rPr>
-              <w:t>Q6</w:t>
+              <w:t>A6</w:t>
             </w:r>
           </w:p>
         </w:tc>
@@ -4530,376 +4877,6 @@
             <w:pPr>
               <w:bidi/>
               <w:rPr>
-                <w:lang w:val="en-US"/>
-              </w:rPr>
-            </w:pPr>
-            <w:r>
-              <w:rPr>
-                <w:rFonts w:hint="cs"/>
-                <w:rtl/>
-                <w:lang w:val="en-US"/>
-              </w:rPr>
-              <w:t>סכום הפתרונות</w:t>
-            </w:r>
-            <w:r>
-              <w:rPr>
-                <w:lang w:val="en-US"/>
-              </w:rPr>
-              <w:t xml:space="preserve"> </w:t>
-            </w:r>
-            <w:r>
-              <w:rPr>
-                <w:rFonts w:hint="cs"/>
-                <w:rtl/>
-                <w:lang w:val="en-US"/>
-              </w:rPr>
-              <w:t xml:space="preserve"> לכל שאלה</w:t>
-            </w:r>
-          </w:p>
-        </w:tc>
-        <w:tc>
-          <w:tcPr>
-            <w:tcW w:w="1104" w:type="dxa"/>
-          </w:tcPr>
-          <w:p>
-            <w:pPr>
-              <w:bidi/>
-              <w:rPr>
-                <w:rtl/>
-                <w:lang w:val="en-US"/>
-              </w:rPr>
-            </w:pPr>
-            <w:r>
-              <w:rPr>
-                <w:lang w:val="en-US"/>
-              </w:rPr>
-              <w:t>int</w:t>
-            </w:r>
-          </w:p>
-        </w:tc>
-        <w:tc>
-          <w:tcPr>
-            <w:tcW w:w="1104" w:type="dxa"/>
-          </w:tcPr>
-          <w:p>
-            <w:pPr>
-              <w:bidi/>
-              <w:rPr>
-                <w:lang w:val="en-US"/>
-              </w:rPr>
-            </w:pPr>
-            <w:r>
-              <w:rPr>
-                <w:lang w:val="en-US"/>
-              </w:rPr>
-              <w:t>A1</w:t>
-            </w:r>
-          </w:p>
-        </w:tc>
-      </w:tr>
-      <w:tr>
-        <w:trPr>
-          <w:trHeight w:val="308"/>
-        </w:trPr>
-        <w:tc>
-          <w:tcPr>
-            <w:tcW w:w="1104" w:type="dxa"/>
-          </w:tcPr>
-          <w:p>
-            <w:pPr>
-              <w:bidi/>
-              <w:rPr>
-                <w:rtl/>
-                <w:lang w:val="en-US"/>
-              </w:rPr>
-            </w:pPr>
-          </w:p>
-        </w:tc>
-        <w:tc>
-          <w:tcPr>
-            <w:tcW w:w="1104" w:type="dxa"/>
-          </w:tcPr>
-          <w:p>
-            <w:pPr>
-              <w:bidi/>
-              <w:rPr>
-                <w:rtl/>
-                <w:lang w:val="en-US"/>
-              </w:rPr>
-            </w:pPr>
-            <w:r>
-              <w:rPr>
-                <w:lang w:val="en-US"/>
-              </w:rPr>
-              <w:t>int</w:t>
-            </w:r>
-          </w:p>
-        </w:tc>
-        <w:tc>
-          <w:tcPr>
-            <w:tcW w:w="1104" w:type="dxa"/>
-          </w:tcPr>
-          <w:p>
-            <w:pPr>
-              <w:bidi/>
-              <w:rPr>
-                <w:lang w:val="en-US"/>
-              </w:rPr>
-            </w:pPr>
-            <w:r>
-              <w:rPr>
-                <w:lang w:val="en-US"/>
-              </w:rPr>
-              <w:t>A2</w:t>
-            </w:r>
-          </w:p>
-        </w:tc>
-      </w:tr>
-      <w:tr>
-        <w:trPr>
-          <w:trHeight w:val="308"/>
-        </w:trPr>
-        <w:tc>
-          <w:tcPr>
-            <w:tcW w:w="1104" w:type="dxa"/>
-          </w:tcPr>
-          <w:p>
-            <w:pPr>
-              <w:bidi/>
-              <w:rPr>
-                <w:rtl/>
-                <w:lang w:val="en-US"/>
-              </w:rPr>
-            </w:pPr>
-          </w:p>
-        </w:tc>
-        <w:tc>
-          <w:tcPr>
-            <w:tcW w:w="1104" w:type="dxa"/>
-          </w:tcPr>
-          <w:p>
-            <w:pPr>
-              <w:bidi/>
-              <w:rPr>
-                <w:rtl/>
-                <w:lang w:val="en-US"/>
-              </w:rPr>
-            </w:pPr>
-            <w:r>
-              <w:rPr>
-                <w:lang w:val="en-US"/>
-              </w:rPr>
-              <w:t>int</w:t>
-            </w:r>
-          </w:p>
-        </w:tc>
-        <w:tc>
-          <w:tcPr>
-            <w:tcW w:w="1104" w:type="dxa"/>
-          </w:tcPr>
-          <w:p>
-            <w:pPr>
-              <w:bidi/>
-              <w:rPr>
-                <w:lang w:val="en-US"/>
-              </w:rPr>
-            </w:pPr>
-            <w:r>
-              <w:rPr>
-                <w:lang w:val="en-US"/>
-              </w:rPr>
-              <w:t>A3</w:t>
-            </w:r>
-          </w:p>
-        </w:tc>
-      </w:tr>
-      <w:tr>
-        <w:trPr>
-          <w:trHeight w:val="308"/>
-        </w:trPr>
-        <w:tc>
-          <w:tcPr>
-            <w:tcW w:w="1104" w:type="dxa"/>
-          </w:tcPr>
-          <w:p>
-            <w:pPr>
-              <w:bidi/>
-              <w:rPr>
-                <w:rtl/>
-                <w:lang w:val="en-US"/>
-              </w:rPr>
-            </w:pPr>
-          </w:p>
-        </w:tc>
-        <w:tc>
-          <w:tcPr>
-            <w:tcW w:w="1104" w:type="dxa"/>
-          </w:tcPr>
-          <w:p>
-            <w:pPr>
-              <w:bidi/>
-              <w:rPr>
-                <w:rtl/>
-                <w:lang w:val="en-US"/>
-              </w:rPr>
-            </w:pPr>
-            <w:r>
-              <w:rPr>
-                <w:lang w:val="en-US"/>
-              </w:rPr>
-              <w:t>int</w:t>
-            </w:r>
-          </w:p>
-        </w:tc>
-        <w:tc>
-          <w:tcPr>
-            <w:tcW w:w="1104" w:type="dxa"/>
-          </w:tcPr>
-          <w:p>
-            <w:pPr>
-              <w:bidi/>
-              <w:rPr>
-                <w:lang w:val="en-US"/>
-              </w:rPr>
-            </w:pPr>
-            <w:r>
-              <w:rPr>
-                <w:lang w:val="en-US"/>
-              </w:rPr>
-              <w:t>A4</w:t>
-            </w:r>
-          </w:p>
-        </w:tc>
-      </w:tr>
-      <w:tr>
-        <w:trPr>
-          <w:trHeight w:val="308"/>
-        </w:trPr>
-        <w:tc>
-          <w:tcPr>
-            <w:tcW w:w="1104" w:type="dxa"/>
-          </w:tcPr>
-          <w:p>
-            <w:pPr>
-              <w:bidi/>
-              <w:rPr>
-                <w:rtl/>
-                <w:lang w:val="en-US"/>
-              </w:rPr>
-            </w:pPr>
-          </w:p>
-        </w:tc>
-        <w:tc>
-          <w:tcPr>
-            <w:tcW w:w="1104" w:type="dxa"/>
-          </w:tcPr>
-          <w:p>
-            <w:pPr>
-              <w:bidi/>
-              <w:rPr>
-                <w:rtl/>
-                <w:lang w:val="en-US"/>
-              </w:rPr>
-            </w:pPr>
-            <w:r>
-              <w:rPr>
-                <w:lang w:val="en-US"/>
-              </w:rPr>
-              <w:t>int</w:t>
-            </w:r>
-          </w:p>
-        </w:tc>
-        <w:tc>
-          <w:tcPr>
-            <w:tcW w:w="1104" w:type="dxa"/>
-          </w:tcPr>
-          <w:p>
-            <w:pPr>
-              <w:bidi/>
-              <w:rPr>
-                <w:lang w:val="en-US"/>
-              </w:rPr>
-            </w:pPr>
-            <w:r>
-              <w:rPr>
-                <w:lang w:val="en-US"/>
-              </w:rPr>
-              <w:t>A5</w:t>
-            </w:r>
-          </w:p>
-        </w:tc>
-      </w:tr>
-      <w:tr>
-        <w:trPr>
-          <w:trHeight w:val="308"/>
-        </w:trPr>
-        <w:tc>
-          <w:tcPr>
-            <w:tcW w:w="1104" w:type="dxa"/>
-          </w:tcPr>
-          <w:p>
-            <w:pPr>
-              <w:bidi/>
-              <w:rPr>
-                <w:rtl/>
-                <w:lang w:val="en-US"/>
-              </w:rPr>
-            </w:pPr>
-          </w:p>
-        </w:tc>
-        <w:tc>
-          <w:tcPr>
-            <w:tcW w:w="1104" w:type="dxa"/>
-          </w:tcPr>
-          <w:p>
-            <w:pPr>
-              <w:bidi/>
-              <w:rPr>
-                <w:rtl/>
-                <w:lang w:val="en-US"/>
-              </w:rPr>
-            </w:pPr>
-            <w:r>
-              <w:rPr>
-                <w:lang w:val="en-US"/>
-              </w:rPr>
-              <w:t>int</w:t>
-            </w:r>
-          </w:p>
-        </w:tc>
-        <w:tc>
-          <w:tcPr>
-            <w:tcW w:w="1104" w:type="dxa"/>
-          </w:tcPr>
-          <w:p>
-            <w:pPr>
-              <w:bidi/>
-              <w:rPr>
-                <w:lang w:val="en-US"/>
-              </w:rPr>
-            </w:pPr>
-            <w:r>
-              <w:rPr>
-                <w:lang w:val="en-US"/>
-              </w:rPr>
-              <w:t>A6</w:t>
-            </w:r>
-          </w:p>
-        </w:tc>
-      </w:tr>
-      <w:tr>
-        <w:trPr>
-          <w:trHeight w:val="308"/>
-        </w:trPr>
-        <w:tc>
-          <w:tcPr>
-            <w:tcW w:w="1104" w:type="dxa"/>
-          </w:tcPr>
-          <w:p>
-            <w:pPr>
-              <w:bidi/>
-              <w:rPr>
-                <w:rFonts w:hint="cs"/>
                 <w:rtl/>
                 <w:lang w:val="en-US"/>
               </w:rPr>
@@ -4953,7 +4930,6 @@
                 <w:szCs w:val="20"/>
                 <w:u w:val="single"/>
                 <w:shd w:val="clear" w:color="auto" w:fill="F0D8A8"/>
-                <w:lang w:val="en-IL"/>
               </w:rPr>
               <w:t>Participants</w:t>
             </w:r>
@@ -5040,7 +5016,345 @@
           <w:lang w:val="en-US"/>
         </w:rPr>
       </w:pPr>
+      <w:r>
+        <w:rPr>
+          <w:lang w:val="en-US"/>
+        </w:rPr>
+        <w:t>B</w:t>
+      </w:r>
+      <w:r>
+        <w:rPr>
+          <w:lang w:val="en-US"/>
+        </w:rPr>
+        <w:t>ranch</w:t>
+      </w:r>
     </w:p>
+    <w:tbl>
+      <w:tblPr>
+        <w:tblStyle w:val="TableGrid"/>
+        <w:bidiVisual/>
+        <w:tblW w:w="0" w:type="auto"/>
+        <w:tblLook w:val="04A0" w:firstRow="1" w:lastRow="0" w:firstColumn="1" w:lastColumn="0" w:noHBand="0" w:noVBand="1"/>
+      </w:tblPr>
+      <w:tblGrid>
+        <w:gridCol w:w="1267"/>
+        <w:gridCol w:w="1267"/>
+        <w:gridCol w:w="1413"/>
+      </w:tblGrid>
+      <w:tr>
+        <w:trPr>
+          <w:trHeight w:val="274"/>
+        </w:trPr>
+        <w:tc>
+          <w:tcPr>
+            <w:tcW w:w="1267" w:type="dxa"/>
+          </w:tcPr>
+          <w:p>
+            <w:pPr>
+              <w:bidi/>
+              <w:rPr>
+                <w:rFonts w:hint="cs"/>
+                <w:rtl/>
+                <w:lang w:val="en-US"/>
+              </w:rPr>
+            </w:pPr>
+            <w:r>
+              <w:rPr>
+                <w:lang w:val="en-US"/>
+              </w:rPr>
+              <w:t>key</w:t>
+            </w:r>
+          </w:p>
+        </w:tc>
+        <w:tc>
+          <w:tcPr>
+            <w:tcW w:w="1267" w:type="dxa"/>
+          </w:tcPr>
+          <w:p>
+            <w:pPr>
+              <w:bidi/>
+              <w:rPr>
+                <w:rtl/>
+                <w:lang w:val="en-US"/>
+              </w:rPr>
+            </w:pPr>
+            <w:r>
+              <w:rPr>
+                <w:lang w:val="en-US"/>
+              </w:rPr>
+              <w:t>varchar</w:t>
+            </w:r>
+          </w:p>
+        </w:tc>
+        <w:tc>
+          <w:tcPr>
+            <w:tcW w:w="1267" w:type="dxa"/>
+          </w:tcPr>
+          <w:p>
+            <w:pPr>
+              <w:bidi/>
+              <w:rPr>
+                <w:rtl/>
+                <w:lang w:val="en-US"/>
+              </w:rPr>
+            </w:pPr>
+            <w:r>
+              <w:rPr>
+                <w:lang w:val="en-US"/>
+              </w:rPr>
+              <w:t>branchName</w:t>
+            </w:r>
+          </w:p>
+        </w:tc>
+      </w:tr>
+      <w:tr>
+        <w:trPr>
+          <w:trHeight w:val="246"/>
+        </w:trPr>
+        <w:tc>
+          <w:tcPr>
+            <w:tcW w:w="1267" w:type="dxa"/>
+          </w:tcPr>
+          <w:p>
+            <w:pPr>
+              <w:bidi/>
+              <w:rPr>
+                <w:rtl/>
+                <w:lang w:val="en-US"/>
+              </w:rPr>
+            </w:pPr>
+          </w:p>
+        </w:tc>
+        <w:tc>
+          <w:tcPr>
+            <w:tcW w:w="1267" w:type="dxa"/>
+          </w:tcPr>
+          <w:p>
+            <w:pPr>
+              <w:bidi/>
+              <w:rPr>
+                <w:rtl/>
+                <w:lang w:val="en-US"/>
+              </w:rPr>
+            </w:pPr>
+            <w:r>
+              <w:rPr>
+                <w:lang w:val="en-US"/>
+              </w:rPr>
+              <w:t>varchar</w:t>
+            </w:r>
+          </w:p>
+        </w:tc>
+        <w:tc>
+          <w:tcPr>
+            <w:tcW w:w="1267" w:type="dxa"/>
+          </w:tcPr>
+          <w:p>
+            <w:pPr>
+              <w:bidi/>
+              <w:rPr>
+                <w:rtl/>
+                <w:lang w:val="en-US"/>
+              </w:rPr>
+            </w:pPr>
+            <w:r>
+              <w:rPr>
+                <w:lang w:val="en-US"/>
+              </w:rPr>
+              <w:t>BranchPhone</w:t>
+            </w:r>
+          </w:p>
+        </w:tc>
+      </w:tr>
+      <w:tr>
+        <w:trPr>
+          <w:trHeight w:val="246"/>
+        </w:trPr>
+        <w:tc>
+          <w:tcPr>
+            <w:tcW w:w="1267" w:type="dxa"/>
+          </w:tcPr>
+          <w:p>
+            <w:pPr>
+              <w:bidi/>
+              <w:rPr>
+                <w:rtl/>
+                <w:lang w:val="en-US"/>
+              </w:rPr>
+            </w:pPr>
+          </w:p>
+        </w:tc>
+        <w:tc>
+          <w:tcPr>
+            <w:tcW w:w="1267" w:type="dxa"/>
+          </w:tcPr>
+          <w:p>
+            <w:pPr>
+              <w:bidi/>
+              <w:rPr>
+                <w:rtl/>
+                <w:lang w:val="en-US"/>
+              </w:rPr>
+            </w:pPr>
+          </w:p>
+        </w:tc>
+        <w:tc>
+          <w:tcPr>
+            <w:tcW w:w="1267" w:type="dxa"/>
+          </w:tcPr>
+          <w:p>
+            <w:pPr>
+              <w:bidi/>
+              <w:rPr>
+                <w:rtl/>
+                <w:lang w:val="en-US"/>
+              </w:rPr>
+            </w:pPr>
+          </w:p>
+        </w:tc>
+      </w:tr>
+      <w:tr>
+        <w:trPr>
+          <w:trHeight w:val="259"/>
+        </w:trPr>
+        <w:tc>
+          <w:tcPr>
+            <w:tcW w:w="1267" w:type="dxa"/>
+          </w:tcPr>
+          <w:p>
+            <w:pPr>
+              <w:bidi/>
+              <w:rPr>
+                <w:rtl/>
+                <w:lang w:val="en-US"/>
+              </w:rPr>
+            </w:pPr>
+          </w:p>
+        </w:tc>
+        <w:tc>
+          <w:tcPr>
+            <w:tcW w:w="1267" w:type="dxa"/>
+          </w:tcPr>
+          <w:p>
+            <w:pPr>
+              <w:bidi/>
+              <w:rPr>
+                <w:rtl/>
+                <w:lang w:val="en-US"/>
+              </w:rPr>
+            </w:pPr>
+          </w:p>
+        </w:tc>
+        <w:tc>
+          <w:tcPr>
+            <w:tcW w:w="1267" w:type="dxa"/>
+          </w:tcPr>
+          <w:p>
+            <w:pPr>
+              <w:bidi/>
+              <w:rPr>
+                <w:rtl/>
+                <w:lang w:val="en-US"/>
+              </w:rPr>
+            </w:pPr>
+          </w:p>
+        </w:tc>
+      </w:tr>
+      <w:tr>
+        <w:trPr>
+          <w:trHeight w:val="246"/>
+        </w:trPr>
+        <w:tc>
+          <w:tcPr>
+            <w:tcW w:w="1267" w:type="dxa"/>
+          </w:tcPr>
+          <w:p>
+            <w:pPr>
+              <w:bidi/>
+              <w:rPr>
+                <w:rtl/>
+                <w:lang w:val="en-US"/>
+              </w:rPr>
+            </w:pPr>
+          </w:p>
+        </w:tc>
+        <w:tc>
+          <w:tcPr>
+            <w:tcW w:w="1267" w:type="dxa"/>
+          </w:tcPr>
+          <w:p>
+            <w:pPr>
+              <w:bidi/>
+              <w:rPr>
+                <w:rtl/>
+                <w:lang w:val="en-US"/>
+              </w:rPr>
+            </w:pPr>
+          </w:p>
+        </w:tc>
+        <w:tc>
+          <w:tcPr>
+            <w:tcW w:w="1267" w:type="dxa"/>
+          </w:tcPr>
+          <w:p>
+            <w:pPr>
+              <w:bidi/>
+              <w:rPr>
+                <w:rtl/>
+                <w:lang w:val="en-US"/>
+              </w:rPr>
+            </w:pPr>
+          </w:p>
+        </w:tc>
+      </w:tr>
+      <w:tr>
+        <w:trPr>
+          <w:trHeight w:val="246"/>
+        </w:trPr>
+        <w:tc>
+          <w:tcPr>
+            <w:tcW w:w="1267" w:type="dxa"/>
+          </w:tcPr>
+          <w:p>
+            <w:pPr>
+              <w:bidi/>
+              <w:rPr>
+                <w:rtl/>
+                <w:lang w:val="en-US"/>
+              </w:rPr>
+            </w:pPr>
+          </w:p>
+        </w:tc>
+        <w:tc>
+          <w:tcPr>
+            <w:tcW w:w="1267" w:type="dxa"/>
+          </w:tcPr>
+          <w:p>
+            <w:pPr>
+              <w:bidi/>
+              <w:rPr>
+                <w:rtl/>
+                <w:lang w:val="en-US"/>
+              </w:rPr>
+            </w:pPr>
+          </w:p>
+        </w:tc>
+        <w:tc>
+          <w:tcPr>
+            <w:tcW w:w="1267" w:type="dxa"/>
+          </w:tcPr>
+          <w:p>
+            <w:pPr>
+              <w:bidi/>
+              <w:rPr>
+                <w:rtl/>
+                <w:lang w:val="en-US"/>
+              </w:rPr>
+            </w:pPr>
+          </w:p>
+        </w:tc>
+      </w:tr>
+    </w:tbl>
     <w:p>
       <w:pPr>
         <w:bidi/>

</xml_diff>